<commit_message>
terminar el ejercicio de verbos irregulares aprenderlos y completar, hacer oraciones todos los ejercicios
</commit_message>
<xml_diff>
--- a/PASADO SIMPLE ejercicos(cooregido  hasta el ejercicio A) .docx
+++ b/PASADO SIMPLE ejercicos(cooregido  hasta el ejercicio A) .docx
@@ -47,13 +47,7 @@
         <w:rPr>
           <w:lang w:val="en-US"/>
         </w:rPr>
-        <w:t>Talk</w:t>
-      </w:r>
-      <w:r>
-        <w:rPr>
-          <w:lang w:val="en-US"/>
-        </w:rPr>
-        <w:t>ed</w:t>
+        <w:t>Talked</w:t>
       </w:r>
     </w:p>
     <w:p>
@@ -392,21 +386,7 @@
           <w:color w:val="C9211E"/>
           <w:lang w:val="en-US"/>
         </w:rPr>
-        <w:t>play</w:t>
-      </w:r>
-      <w:r>
-        <w:rPr>
-          <w:color w:val="C9211E"/>
-          <w:lang w:val="en-US"/>
-        </w:rPr>
-        <w:t>e</w:t>
-      </w:r>
-      <w:r>
-        <w:rPr>
-          <w:color w:val="C9211E"/>
-          <w:lang w:val="en-US"/>
-        </w:rPr>
-        <w:t>d</w:t>
+        <w:t>played</w:t>
       </w:r>
       <w:r>
         <w:rPr>
@@ -437,15 +417,7 @@
       </w:r>
       <w:r>
         <w:rPr/>
-        <w:t xml:space="preserve"> </w:t>
-      </w:r>
-      <w:r>
-        <w:rPr/>
-        <w:t>t</w:t>
-      </w:r>
-      <w:r>
-        <w:rPr/>
-        <w:t>o school yesterday.          Cycle</w:t>
+        <w:t xml:space="preserve"> to school yesterday.          Cycle</w:t>
       </w:r>
     </w:p>
     <w:p>
@@ -688,7 +660,14 @@
           <w:color w:val="FF0000"/>
           <w:lang w:val="en-US"/>
         </w:rPr>
-        <w:t>Be</w:t>
+        <w:t xml:space="preserve">Be     </w:t>
+      </w:r>
+      <w:r>
+        <w:rPr>
+          <w:color w:val="FF0000"/>
+          <w:lang w:val="en-US"/>
+        </w:rPr>
+        <w:t>was/were</w:t>
       </w:r>
     </w:p>
     <w:p>
@@ -703,7 +682,13 @@
         <w:rPr>
           <w:lang w:val="en-US"/>
         </w:rPr>
-        <w:t>Have</w:t>
+        <w:t xml:space="preserve">Have  </w:t>
+      </w:r>
+      <w:r>
+        <w:rPr>
+          <w:lang w:val="en-US"/>
+        </w:rPr>
+        <w:t xml:space="preserve">had </w:t>
       </w:r>
     </w:p>
     <w:p>
@@ -718,7 +703,13 @@
         <w:rPr>
           <w:lang w:val="en-US"/>
         </w:rPr>
-        <w:t>Go</w:t>
+        <w:t xml:space="preserve">Go     </w:t>
+      </w:r>
+      <w:r>
+        <w:rPr>
+          <w:lang w:val="en-US"/>
+        </w:rPr>
+        <w:t>went</w:t>
       </w:r>
     </w:p>
     <w:p>
@@ -733,7 +724,7 @@
         <w:rPr>
           <w:lang w:val="en-US"/>
         </w:rPr>
-        <w:t>Get</w:t>
+        <w:t xml:space="preserve">Get      </w:t>
       </w:r>
     </w:p>
     <w:p>
@@ -855,7 +846,14 @@
           <w:color w:val="FF0000"/>
           <w:lang w:val="en-US"/>
         </w:rPr>
-        <w:t>Can</w:t>
+        <w:t xml:space="preserve">Can      </w:t>
+      </w:r>
+      <w:r>
+        <w:rPr>
+          <w:color w:val="FF0000"/>
+          <w:lang w:val="en-US"/>
+        </w:rPr>
+        <w:t xml:space="preserve">could </w:t>
       </w:r>
     </w:p>
     <w:p>
@@ -885,7 +883,13 @@
         <w:rPr>
           <w:lang w:val="en-US"/>
         </w:rPr>
-        <w:t>Take</w:t>
+        <w:t xml:space="preserve">Take  </w:t>
+      </w:r>
+      <w:r>
+        <w:rPr>
+          <w:lang w:val="en-US"/>
+        </w:rPr>
+        <w:t xml:space="preserve">took </w:t>
       </w:r>
     </w:p>
     <w:p>
@@ -2234,6 +2238,7 @@
     <w:qFormat/>
     <w:pPr>
       <w:widowControl/>
+      <w:suppressAutoHyphens w:val="true"/>
       <w:bidi w:val="0"/>
       <w:spacing w:lineRule="auto" w:line="259" w:before="0" w:after="160"/>
       <w:jc w:val="left"/>
@@ -2321,6 +2326,7 @@
     <w:rsid w:val="00043a3a"/>
     <w:pPr>
       <w:widowControl/>
+      <w:suppressAutoHyphens w:val="true"/>
       <w:bidi w:val="0"/>
       <w:spacing w:lineRule="auto" w:line="240" w:before="0" w:after="0"/>
       <w:jc w:val="left"/>

</xml_diff>